<commit_message>
Added more queries for lab1-2
</commit_message>
<xml_diff>
--- a/labs/lab1-2/db_sec_lab_2.docx
+++ b/labs/lab1-2/db_sec_lab_2.docx
@@ -321,12 +321,12 @@
           <wp:inline distB="114300" distT="114300" distL="114300" distR="114300">
             <wp:extent cx="5731200" cy="4762500"/>
             <wp:effectExtent b="0" l="0" r="0" t="0"/>
-            <wp:docPr id="5" name="image2.png"/>
+            <wp:docPr id="6" name="image6.png"/>
             <a:graphic>
               <a:graphicData uri="http://schemas.openxmlformats.org/drawingml/2006/picture">
                 <pic:pic>
                   <pic:nvPicPr>
-                    <pic:cNvPr id="0" name="image2.png"/>
+                    <pic:cNvPr id="0" name="image6.png"/>
                     <pic:cNvPicPr preferRelativeResize="0"/>
                   </pic:nvPicPr>
                   <pic:blipFill>
@@ -510,12 +510,12 @@
           <wp:inline distB="114300" distT="114300" distL="114300" distR="114300">
             <wp:extent cx="5731200" cy="1270000"/>
             <wp:effectExtent b="0" l="0" r="0" t="0"/>
-            <wp:docPr id="3" name="image1.png"/>
+            <wp:docPr id="3" name="image3.png"/>
             <a:graphic>
               <a:graphicData uri="http://schemas.openxmlformats.org/drawingml/2006/picture">
                 <pic:pic>
                   <pic:nvPicPr>
-                    <pic:cNvPr id="0" name="image1.png"/>
+                    <pic:cNvPr id="0" name="image3.png"/>
                     <pic:cNvPicPr preferRelativeResize="0"/>
                   </pic:nvPicPr>
                   <pic:blipFill>
@@ -659,12 +659,12 @@
           <wp:inline distB="114300" distT="114300" distL="114300" distR="114300">
             <wp:extent cx="5731200" cy="5207000"/>
             <wp:effectExtent b="0" l="0" r="0" t="0"/>
-            <wp:docPr id="1" name="image6.png"/>
+            <wp:docPr id="1" name="image8.png"/>
             <a:graphic>
               <a:graphicData uri="http://schemas.openxmlformats.org/drawingml/2006/picture">
                 <pic:pic>
                   <pic:nvPicPr>
-                    <pic:cNvPr id="0" name="image6.png"/>
+                    <pic:cNvPr id="0" name="image8.png"/>
                     <pic:cNvPicPr preferRelativeResize="0"/>
                   </pic:nvPicPr>
                   <pic:blipFill>
@@ -808,12 +808,12 @@
           <wp:inline distB="114300" distT="114300" distL="114300" distR="114300">
             <wp:extent cx="5731200" cy="3022600"/>
             <wp:effectExtent b="0" l="0" r="0" t="0"/>
-            <wp:docPr id="2" name="image4.png"/>
+            <wp:docPr id="2" name="image5.png"/>
             <a:graphic>
               <a:graphicData uri="http://schemas.openxmlformats.org/drawingml/2006/picture">
                 <pic:pic>
                   <pic:nvPicPr>
-                    <pic:cNvPr id="0" name="image4.png"/>
+                    <pic:cNvPr id="0" name="image5.png"/>
                     <pic:cNvPicPr preferRelativeResize="0"/>
                   </pic:nvPicPr>
                   <pic:blipFill>
@@ -928,12 +928,12 @@
           <wp:inline distB="114300" distT="114300" distL="114300" distR="114300">
             <wp:extent cx="5731200" cy="2692400"/>
             <wp:effectExtent b="0" l="0" r="0" t="0"/>
-            <wp:docPr id="6" name="image3.png"/>
+            <wp:docPr id="7" name="image1.png"/>
             <a:graphic>
               <a:graphicData uri="http://schemas.openxmlformats.org/drawingml/2006/picture">
                 <pic:pic>
                   <pic:nvPicPr>
-                    <pic:cNvPr id="0" name="image3.png"/>
+                    <pic:cNvPr id="0" name="image1.png"/>
                     <pic:cNvPicPr preferRelativeResize="0"/>
                   </pic:nvPicPr>
                   <pic:blipFill>
@@ -1307,12 +1307,12 @@
           <wp:inline distB="114300" distT="114300" distL="114300" distR="114300">
             <wp:extent cx="5731200" cy="850900"/>
             <wp:effectExtent b="0" l="0" r="0" t="0"/>
-            <wp:docPr id="4" name="image5.png"/>
+            <wp:docPr id="5" name="image4.png"/>
             <a:graphic>
               <a:graphicData uri="http://schemas.openxmlformats.org/drawingml/2006/picture">
                 <pic:pic>
                   <pic:nvPicPr>
-                    <pic:cNvPr id="0" name="image5.png"/>
+                    <pic:cNvPr id="0" name="image4.png"/>
                     <pic:cNvPicPr preferRelativeResize="0"/>
                   </pic:nvPicPr>
                   <pic:blipFill>
@@ -1326,6 +1326,304 @@
                     <a:xfrm>
                       <a:off x="0" y="0"/>
                       <a:ext cx="5731200" cy="850900"/>
+                    </a:xfrm>
+                    <a:prstGeom prst="rect"/>
+                    <a:ln/>
+                  </pic:spPr>
+                </pic:pic>
+              </a:graphicData>
+            </a:graphic>
+          </wp:inline>
+        </w:drawing>
+      </w:r>
+      <w:r>
+        <w:rPr>
+          <w:rtl w:val="0"/>
+        </w:rPr>
+      </w:r>
+    </w:p>
+    <w:p>
+      <w:pPr>
+        <w:numPr>
+          <w:ilvl w:val="0"/>
+          <w:numId w:val="1"/>
+        </w:numPr>
+        <w:shd w:fill="1e1e1e" w:val="clear"/>
+        <w:spacing w:line="325.71428571428567" w:lineRule="auto"/>
+        <w:ind w:left="720" w:hanging="360"/>
+      </w:pPr>
+      <w:r>
+        <w:rPr>
+          <w:rFonts w:ascii="Courier New" w:cs="Courier New" w:eastAsia="Courier New" w:hAnsi="Courier New"/>
+          <w:color w:val="569cd6"/>
+          <w:sz w:val="21"/>
+          <w:szCs w:val="21"/>
+          <w:rtl w:val="0"/>
+        </w:rPr>
+        <w:t xml:space="preserve">SELECT</w:t>
+      </w:r>
+      <w:r>
+        <w:rPr>
+          <w:rFonts w:ascii="Courier New" w:cs="Courier New" w:eastAsia="Courier New" w:hAnsi="Courier New"/>
+          <w:color w:val="d4d4d4"/>
+          <w:sz w:val="21"/>
+          <w:szCs w:val="21"/>
+          <w:rtl w:val="0"/>
+        </w:rPr>
+        <w:t xml:space="preserve"> </w:t>
+      </w:r>
+      <w:r>
+        <w:rPr>
+          <w:rFonts w:ascii="Courier New" w:cs="Courier New" w:eastAsia="Courier New" w:hAnsi="Courier New"/>
+          <w:color w:val="569cd6"/>
+          <w:sz w:val="21"/>
+          <w:szCs w:val="21"/>
+          <w:rtl w:val="0"/>
+        </w:rPr>
+        <w:t xml:space="preserve">Name</w:t>
+      </w:r>
+      <w:r>
+        <w:rPr>
+          <w:rFonts w:ascii="Courier New" w:cs="Courier New" w:eastAsia="Courier New" w:hAnsi="Courier New"/>
+          <w:color w:val="d4d4d4"/>
+          <w:sz w:val="21"/>
+          <w:szCs w:val="21"/>
+          <w:rtl w:val="0"/>
+        </w:rPr>
+        <w:t xml:space="preserve">, PortID, RouteID </w:t>
+      </w:r>
+      <w:r>
+        <w:rPr>
+          <w:rFonts w:ascii="Courier New" w:cs="Courier New" w:eastAsia="Courier New" w:hAnsi="Courier New"/>
+          <w:color w:val="569cd6"/>
+          <w:sz w:val="21"/>
+          <w:szCs w:val="21"/>
+          <w:rtl w:val="0"/>
+        </w:rPr>
+        <w:t xml:space="preserve">FROM</w:t>
+      </w:r>
+      <w:r>
+        <w:rPr>
+          <w:rFonts w:ascii="Courier New" w:cs="Courier New" w:eastAsia="Courier New" w:hAnsi="Courier New"/>
+          <w:color w:val="d4d4d4"/>
+          <w:sz w:val="21"/>
+          <w:szCs w:val="21"/>
+          <w:rtl w:val="0"/>
+        </w:rPr>
+        <w:t xml:space="preserve"> Ships;</w:t>
+      </w:r>
+    </w:p>
+    <w:p>
+      <w:pPr>
+        <w:ind w:left="0" w:firstLine="0"/>
+        <w:rPr/>
+      </w:pPr>
+      <w:r>
+        <w:rPr>
+          <w:rtl w:val="0"/>
+        </w:rPr>
+        <w:t xml:space="preserve">      Запрос показывает в порту корабль или в пути, а также в каком порту или пути</w:t>
+      </w:r>
+    </w:p>
+    <w:p>
+      <w:pPr>
+        <w:ind w:left="0" w:firstLine="0"/>
+        <w:rPr/>
+      </w:pPr>
+      <w:r>
+        <w:rPr/>
+        <w:drawing>
+          <wp:inline distB="114300" distT="114300" distL="114300" distR="114300">
+            <wp:extent cx="5731200" cy="3352800"/>
+            <wp:effectExtent b="0" l="0" r="0" t="0"/>
+            <wp:docPr id="4" name="image7.png"/>
+            <a:graphic>
+              <a:graphicData uri="http://schemas.openxmlformats.org/drawingml/2006/picture">
+                <pic:pic>
+                  <pic:nvPicPr>
+                    <pic:cNvPr id="0" name="image7.png"/>
+                    <pic:cNvPicPr preferRelativeResize="0"/>
+                  </pic:nvPicPr>
+                  <pic:blipFill>
+                    <a:blip r:embed="rId12"/>
+                    <a:srcRect b="0" l="0" r="0" t="0"/>
+                    <a:stretch>
+                      <a:fillRect/>
+                    </a:stretch>
+                  </pic:blipFill>
+                  <pic:spPr>
+                    <a:xfrm>
+                      <a:off x="0" y="0"/>
+                      <a:ext cx="5731200" cy="3352800"/>
+                    </a:xfrm>
+                    <a:prstGeom prst="rect"/>
+                    <a:ln/>
+                  </pic:spPr>
+                </pic:pic>
+              </a:graphicData>
+            </a:graphic>
+          </wp:inline>
+        </w:drawing>
+      </w:r>
+      <w:r>
+        <w:rPr>
+          <w:rtl w:val="0"/>
+        </w:rPr>
+      </w:r>
+    </w:p>
+    <w:p>
+      <w:pPr>
+        <w:numPr>
+          <w:ilvl w:val="0"/>
+          <w:numId w:val="1"/>
+        </w:numPr>
+        <w:shd w:fill="1e1e1e" w:val="clear"/>
+        <w:spacing w:line="325.71428571428567" w:lineRule="auto"/>
+        <w:ind w:left="720" w:hanging="360"/>
+      </w:pPr>
+      <w:r>
+        <w:rPr>
+          <w:rFonts w:ascii="Courier New" w:cs="Courier New" w:eastAsia="Courier New" w:hAnsi="Courier New"/>
+          <w:color w:val="569cd6"/>
+          <w:sz w:val="21"/>
+          <w:szCs w:val="21"/>
+          <w:rtl w:val="0"/>
+        </w:rPr>
+        <w:t xml:space="preserve">SELECT</w:t>
+      </w:r>
+      <w:r>
+        <w:rPr>
+          <w:rFonts w:ascii="Courier New" w:cs="Courier New" w:eastAsia="Courier New" w:hAnsi="Courier New"/>
+          <w:color w:val="d4d4d4"/>
+          <w:sz w:val="21"/>
+          <w:szCs w:val="21"/>
+          <w:rtl w:val="0"/>
+        </w:rPr>
+        <w:t xml:space="preserve"> </w:t>
+      </w:r>
+      <w:r>
+        <w:rPr>
+          <w:rFonts w:ascii="Courier New" w:cs="Courier New" w:eastAsia="Courier New" w:hAnsi="Courier New"/>
+          <w:color w:val="dcdcaa"/>
+          <w:sz w:val="21"/>
+          <w:szCs w:val="21"/>
+          <w:rtl w:val="0"/>
+        </w:rPr>
+        <w:t xml:space="preserve">avg</w:t>
+      </w:r>
+      <w:r>
+        <w:rPr>
+          <w:rFonts w:ascii="Courier New" w:cs="Courier New" w:eastAsia="Courier New" w:hAnsi="Courier New"/>
+          <w:color w:val="d4d4d4"/>
+          <w:sz w:val="21"/>
+          <w:szCs w:val="21"/>
+          <w:rtl w:val="0"/>
+        </w:rPr>
+        <w:t xml:space="preserve">(Age) </w:t>
+      </w:r>
+      <w:r>
+        <w:rPr>
+          <w:rFonts w:ascii="Courier New" w:cs="Courier New" w:eastAsia="Courier New" w:hAnsi="Courier New"/>
+          <w:color w:val="569cd6"/>
+          <w:sz w:val="21"/>
+          <w:szCs w:val="21"/>
+          <w:rtl w:val="0"/>
+        </w:rPr>
+        <w:t xml:space="preserve">FROM</w:t>
+      </w:r>
+      <w:r>
+        <w:rPr>
+          <w:rFonts w:ascii="Courier New" w:cs="Courier New" w:eastAsia="Courier New" w:hAnsi="Courier New"/>
+          <w:color w:val="d4d4d4"/>
+          <w:sz w:val="21"/>
+          <w:szCs w:val="21"/>
+          <w:rtl w:val="0"/>
+        </w:rPr>
+        <w:t xml:space="preserve"> passenger </w:t>
+      </w:r>
+      <w:r>
+        <w:rPr>
+          <w:rFonts w:ascii="Courier New" w:cs="Courier New" w:eastAsia="Courier New" w:hAnsi="Courier New"/>
+          <w:color w:val="569cd6"/>
+          <w:sz w:val="21"/>
+          <w:szCs w:val="21"/>
+          <w:rtl w:val="0"/>
+        </w:rPr>
+        <w:t xml:space="preserve">WHERE</w:t>
+      </w:r>
+      <w:r>
+        <w:rPr>
+          <w:rFonts w:ascii="Courier New" w:cs="Courier New" w:eastAsia="Courier New" w:hAnsi="Courier New"/>
+          <w:color w:val="d4d4d4"/>
+          <w:sz w:val="21"/>
+          <w:szCs w:val="21"/>
+          <w:rtl w:val="0"/>
+        </w:rPr>
+        <w:t xml:space="preserve"> ShipID = </w:t>
+      </w:r>
+      <w:r>
+        <w:rPr>
+          <w:rFonts w:ascii="Courier New" w:cs="Courier New" w:eastAsia="Courier New" w:hAnsi="Courier New"/>
+          <w:color w:val="b5cea8"/>
+          <w:sz w:val="21"/>
+          <w:szCs w:val="21"/>
+          <w:rtl w:val="0"/>
+        </w:rPr>
+        <w:t xml:space="preserve">1</w:t>
+      </w:r>
+      <w:r>
+        <w:rPr>
+          <w:rFonts w:ascii="Courier New" w:cs="Courier New" w:eastAsia="Courier New" w:hAnsi="Courier New"/>
+          <w:color w:val="d4d4d4"/>
+          <w:sz w:val="21"/>
+          <w:szCs w:val="21"/>
+          <w:rtl w:val="0"/>
+        </w:rPr>
+        <w:t xml:space="preserve">;</w:t>
+      </w:r>
+    </w:p>
+    <w:p>
+      <w:pPr>
+        <w:ind w:left="0" w:firstLine="0"/>
+        <w:rPr/>
+      </w:pPr>
+      <w:r>
+        <w:rPr>
+          <w:rtl w:val="0"/>
+        </w:rPr>
+        <w:t xml:space="preserve">     Запрос показывает средний возраст пассажиров на корабле 1</w:t>
+      </w:r>
+    </w:p>
+    <w:p>
+      <w:pPr>
+        <w:ind w:left="0" w:firstLine="0"/>
+        <w:rPr/>
+      </w:pPr>
+      <w:r>
+        <w:rPr/>
+        <w:drawing>
+          <wp:inline distB="114300" distT="114300" distL="114300" distR="114300">
+            <wp:extent cx="5731200" cy="1054100"/>
+            <wp:effectExtent b="0" l="0" r="0" t="0"/>
+            <wp:docPr id="8" name="image2.png"/>
+            <a:graphic>
+              <a:graphicData uri="http://schemas.openxmlformats.org/drawingml/2006/picture">
+                <pic:pic>
+                  <pic:nvPicPr>
+                    <pic:cNvPr id="0" name="image2.png"/>
+                    <pic:cNvPicPr preferRelativeResize="0"/>
+                  </pic:nvPicPr>
+                  <pic:blipFill>
+                    <a:blip r:embed="rId13"/>
+                    <a:srcRect b="0" l="0" r="0" t="0"/>
+                    <a:stretch>
+                      <a:fillRect/>
+                    </a:stretch>
+                  </pic:blipFill>
+                  <pic:spPr>
+                    <a:xfrm>
+                      <a:off x="0" y="0"/>
+                      <a:ext cx="5731200" cy="1054100"/>
                     </a:xfrm>
                     <a:prstGeom prst="rect"/>
                     <a:ln/>

</xml_diff>